<commit_message>
Final Spelling Corrections (hopefully)
</commit_message>
<xml_diff>
--- a/Mardwell/Mardwell Policy List.docx
+++ b/Mardwell/Mardwell Policy List.docx
@@ -5617,6 +5617,57 @@
                 <w:rFonts w:ascii="Constantia" w:hAnsi="Constantia"/>
                 <w:lang w:val="en-CA"/>
               </w:rPr>
+              <w:t>Age of Majority</w:t>
+            </w:r>
+          </w:p>
+        </w:tc>
+        <w:tc>
+          <w:tcPr>
+            <w:tcW w:w="3005" w:type="dxa"/>
+          </w:tcPr>
+          <w:p>
+            <w:pPr>
+              <w:cnfStyle w:val="000000000000" w:firstRow="0" w:lastRow="0" w:firstColumn="0" w:lastColumn="0" w:oddVBand="0" w:evenVBand="0" w:oddHBand="0" w:evenHBand="0" w:firstRowFirstColumn="0" w:firstRowLastColumn="0" w:lastRowFirstColumn="0" w:lastRowLastColumn="0"/>
+              <w:rPr>
+                <w:rFonts w:ascii="Constantia" w:hAnsi="Constantia"/>
+                <w:lang w:val="en-CA"/>
+              </w:rPr>
+            </w:pPr>
+          </w:p>
+        </w:tc>
+        <w:tc>
+          <w:tcPr>
+            <w:tcW w:w="3006" w:type="dxa"/>
+          </w:tcPr>
+          <w:p>
+            <w:pPr>
+              <w:cnfStyle w:val="000000000000" w:firstRow="0" w:lastRow="0" w:firstColumn="0" w:lastColumn="0" w:oddVBand="0" w:evenVBand="0" w:oddHBand="0" w:evenHBand="0" w:firstRowFirstColumn="0" w:firstRowLastColumn="0" w:lastRowFirstColumn="0" w:lastRowLastColumn="0"/>
+              <w:rPr>
+                <w:rFonts w:ascii="Constantia" w:hAnsi="Constantia"/>
+                <w:lang w:val="en-CA"/>
+              </w:rPr>
+            </w:pPr>
+          </w:p>
+        </w:tc>
+      </w:tr>
+      <w:tr>
+        <w:tc>
+          <w:tcPr>
+            <w:cnfStyle w:val="001000000000" w:firstRow="0" w:lastRow="0" w:firstColumn="1" w:lastColumn="0" w:oddVBand="0" w:evenVBand="0" w:oddHBand="0" w:evenHBand="0" w:firstRowFirstColumn="0" w:firstRowLastColumn="0" w:lastRowFirstColumn="0" w:lastRowLastColumn="0"/>
+            <w:tcW w:w="3005" w:type="dxa"/>
+          </w:tcPr>
+          <w:p>
+            <w:pPr>
+              <w:rPr>
+                <w:rFonts w:ascii="Constantia" w:hAnsi="Constantia"/>
+                <w:lang w:val="en-CA"/>
+              </w:rPr>
+            </w:pPr>
+            <w:r>
+              <w:rPr>
+                <w:rFonts w:ascii="Constantia" w:hAnsi="Constantia"/>
+                <w:lang w:val="en-CA"/>
+              </w:rPr>
               <w:t>Food Labelling</w:t>
             </w:r>
           </w:p>
@@ -6000,6 +6051,7 @@
                 <w:rFonts w:ascii="Constantia" w:hAnsi="Constantia"/>
                 <w:lang w:val="en-CA"/>
               </w:rPr>
+              <w:lastRenderedPageBreak/>
               <w:t>Cannabis</w:t>
             </w:r>
           </w:p>
@@ -6051,7 +6103,6 @@
                 <w:rFonts w:ascii="Constantia" w:hAnsi="Constantia"/>
                 <w:lang w:val="en-CA"/>
               </w:rPr>
-              <w:lastRenderedPageBreak/>
               <w:t>Capital Gains</w:t>
             </w:r>
           </w:p>

</xml_diff>

<commit_message>
Nope, was wrong, don't trust me, spelling now actually fixed. For now.
</commit_message>
<xml_diff>
--- a/Mardwell/Mardwell Policy List.docx
+++ b/Mardwell/Mardwell Policy List.docx
@@ -1178,6 +1178,94 @@
                 <w:rFonts w:ascii="Constantia" w:hAnsi="Constantia"/>
                 <w:lang w:val="en-CA"/>
               </w:rPr>
+              <w:t xml:space="preserve">Scientific and Educational </w:t>
+            </w:r>
+            <w:r>
+              <w:rPr>
+                <w:rFonts w:ascii="Constantia" w:hAnsi="Constantia"/>
+                <w:lang w:val="en-CA"/>
+              </w:rPr>
+              <w:t>Journals</w:t>
+            </w:r>
+          </w:p>
+        </w:tc>
+        <w:tc>
+          <w:tcPr>
+            <w:tcW w:w="3005" w:type="dxa"/>
+          </w:tcPr>
+          <w:p>
+            <w:pPr>
+              <w:cnfStyle w:val="000000000000" w:firstRow="0" w:lastRow="0" w:firstColumn="0" w:lastColumn="0" w:oddVBand="0" w:evenVBand="0" w:oddHBand="0" w:evenHBand="0" w:firstRowFirstColumn="0" w:firstRowLastColumn="0" w:lastRowFirstColumn="0" w:lastRowLastColumn="0"/>
+              <w:rPr>
+                <w:rFonts w:ascii="Constantia" w:hAnsi="Constantia"/>
+                <w:lang w:val="en-CA"/>
+              </w:rPr>
+            </w:pPr>
+            <w:r>
+              <w:rPr>
+                <w:rFonts w:ascii="Constantia" w:hAnsi="Constantia"/>
+                <w:lang w:val="en-CA"/>
+              </w:rPr>
+              <w:t>Nationalised</w:t>
+            </w:r>
+          </w:p>
+        </w:tc>
+        <w:tc>
+          <w:tcPr>
+            <w:tcW w:w="3006" w:type="dxa"/>
+          </w:tcPr>
+          <w:p>
+            <w:pPr>
+              <w:cnfStyle w:val="000000000000" w:firstRow="0" w:lastRow="0" w:firstColumn="0" w:lastColumn="0" w:oddVBand="0" w:evenVBand="0" w:oddHBand="0" w:evenHBand="0" w:firstRowFirstColumn="0" w:firstRowLastColumn="0" w:lastRowFirstColumn="0" w:lastRowLastColumn="0"/>
+              <w:rPr>
+                <w:rFonts w:ascii="Constantia" w:hAnsi="Constantia"/>
+                <w:lang w:val="en-CA"/>
+              </w:rPr>
+            </w:pPr>
+            <w:r>
+              <w:rPr>
+                <w:rFonts w:ascii="Constantia" w:hAnsi="Constantia"/>
+                <w:lang w:val="en-CA"/>
+              </w:rPr>
+              <w:t xml:space="preserve">Non-international journals within </w:t>
+            </w:r>
+            <w:proofErr w:type="spellStart"/>
+            <w:r>
+              <w:rPr>
+                <w:rFonts w:ascii="Constantia" w:hAnsi="Constantia"/>
+                <w:lang w:val="en-CA"/>
+              </w:rPr>
+              <w:t>Marwell</w:t>
+            </w:r>
+            <w:proofErr w:type="spellEnd"/>
+            <w:r>
+              <w:rPr>
+                <w:rFonts w:ascii="Constantia" w:hAnsi="Constantia"/>
+                <w:lang w:val="en-CA"/>
+              </w:rPr>
+              <w:t xml:space="preserve"> are fully nationalised with their information being available for anyone who wishes to view the information.</w:t>
+            </w:r>
+          </w:p>
+        </w:tc>
+      </w:tr>
+      <w:tr>
+        <w:tc>
+          <w:tcPr>
+            <w:cnfStyle w:val="001000000000" w:firstRow="0" w:lastRow="0" w:firstColumn="1" w:lastColumn="0" w:oddVBand="0" w:evenVBand="0" w:oddHBand="0" w:evenHBand="0" w:firstRowFirstColumn="0" w:firstRowLastColumn="0" w:lastRowFirstColumn="0" w:lastRowLastColumn="0"/>
+            <w:tcW w:w="3005" w:type="dxa"/>
+          </w:tcPr>
+          <w:p>
+            <w:pPr>
+              <w:rPr>
+                <w:rFonts w:ascii="Constantia" w:hAnsi="Constantia"/>
+                <w:lang w:val="en-CA"/>
+              </w:rPr>
+            </w:pPr>
+            <w:r>
+              <w:rPr>
+                <w:rFonts w:ascii="Constantia" w:hAnsi="Constantia"/>
+                <w:lang w:val="en-CA"/>
+              </w:rPr>
               <w:t>School Boards</w:t>
             </w:r>
           </w:p>
@@ -1547,7 +1635,6 @@
                 <w:rFonts w:ascii="Constantia" w:hAnsi="Constantia"/>
                 <w:lang w:val="en-CA"/>
               </w:rPr>
-              <w:lastRenderedPageBreak/>
               <w:t>Secondary: 1</w:t>
             </w:r>
             <w:r>
@@ -1822,87 +1909,6 @@
                 <w:lang w:val="en-CA"/>
               </w:rPr>
               <w:t>Results are regularly presented as numerically 0-10 (proportional to result)</w:t>
-            </w:r>
-          </w:p>
-        </w:tc>
-      </w:tr>
-      <w:tr>
-        <w:tc>
-          <w:tcPr>
-            <w:cnfStyle w:val="001000000000" w:firstRow="0" w:lastRow="0" w:firstColumn="1" w:lastColumn="0" w:oddVBand="0" w:evenVBand="0" w:oddHBand="0" w:evenHBand="0" w:firstRowFirstColumn="0" w:firstRowLastColumn="0" w:lastRowFirstColumn="0" w:lastRowLastColumn="0"/>
-            <w:tcW w:w="3005" w:type="dxa"/>
-          </w:tcPr>
-          <w:p>
-            <w:pPr>
-              <w:rPr>
-                <w:rFonts w:ascii="Constantia" w:hAnsi="Constantia"/>
-                <w:lang w:val="en-CA"/>
-              </w:rPr>
-            </w:pPr>
-            <w:r>
-              <w:rPr>
-                <w:rFonts w:ascii="Constantia" w:hAnsi="Constantia"/>
-                <w:lang w:val="en-CA"/>
-              </w:rPr>
-              <w:t>Journals</w:t>
-            </w:r>
-          </w:p>
-        </w:tc>
-        <w:tc>
-          <w:tcPr>
-            <w:tcW w:w="3005" w:type="dxa"/>
-          </w:tcPr>
-          <w:p>
-            <w:pPr>
-              <w:cnfStyle w:val="000000000000" w:firstRow="0" w:lastRow="0" w:firstColumn="0" w:lastColumn="0" w:oddVBand="0" w:evenVBand="0" w:oddHBand="0" w:evenHBand="0" w:firstRowFirstColumn="0" w:firstRowLastColumn="0" w:lastRowFirstColumn="0" w:lastRowLastColumn="0"/>
-              <w:rPr>
-                <w:rFonts w:ascii="Constantia" w:hAnsi="Constantia"/>
-                <w:lang w:val="en-CA"/>
-              </w:rPr>
-            </w:pPr>
-            <w:r>
-              <w:rPr>
-                <w:rFonts w:ascii="Constantia" w:hAnsi="Constantia"/>
-                <w:lang w:val="en-CA"/>
-              </w:rPr>
-              <w:t>Nationalised</w:t>
-            </w:r>
-          </w:p>
-        </w:tc>
-        <w:tc>
-          <w:tcPr>
-            <w:tcW w:w="3006" w:type="dxa"/>
-          </w:tcPr>
-          <w:p>
-            <w:pPr>
-              <w:cnfStyle w:val="000000000000" w:firstRow="0" w:lastRow="0" w:firstColumn="0" w:lastColumn="0" w:oddVBand="0" w:evenVBand="0" w:oddHBand="0" w:evenHBand="0" w:firstRowFirstColumn="0" w:firstRowLastColumn="0" w:lastRowFirstColumn="0" w:lastRowLastColumn="0"/>
-              <w:rPr>
-                <w:rFonts w:ascii="Constantia" w:hAnsi="Constantia"/>
-                <w:lang w:val="en-CA"/>
-              </w:rPr>
-            </w:pPr>
-            <w:r>
-              <w:rPr>
-                <w:rFonts w:ascii="Constantia" w:hAnsi="Constantia"/>
-                <w:lang w:val="en-CA"/>
-              </w:rPr>
-              <w:t xml:space="preserve">Non-international journals within </w:t>
-            </w:r>
-            <w:proofErr w:type="spellStart"/>
-            <w:r>
-              <w:rPr>
-                <w:rFonts w:ascii="Constantia" w:hAnsi="Constantia"/>
-                <w:lang w:val="en-CA"/>
-              </w:rPr>
-              <w:t>Marwell</w:t>
-            </w:r>
-            <w:proofErr w:type="spellEnd"/>
-            <w:r>
-              <w:rPr>
-                <w:rFonts w:ascii="Constantia" w:hAnsi="Constantia"/>
-                <w:lang w:val="en-CA"/>
-              </w:rPr>
-              <w:t xml:space="preserve"> are fully nationalised with their information being available for anyone who wishes to view the information.</w:t>
             </w:r>
           </w:p>
         </w:tc>

</xml_diff>